<commit_message>
updated Word doc with new repo link
</commit_message>
<xml_diff>
--- a/Week 1 Coding Assignment.docx
+++ b/Week 1 Coding Assignment.docx
@@ -547,6 +547,7 @@
         </w:rPr>
         <w:t xml:space="preserve"> </w:t>
       </w:r>
+      <w:proofErr w:type="spellStart"/>
       <w:r>
         <w:rPr>
           <w:rFonts w:ascii="Consolas" w:eastAsia="Times New Roman" w:hAnsi="Consolas" w:cs="Times New Roman"/>
@@ -556,6 +557,7 @@
         </w:rPr>
         <w:t>src</w:t>
       </w:r>
+      <w:proofErr w:type="spellEnd"/>
       <w:r>
         <w:rPr>
           <w:rFonts w:ascii="Consolas" w:eastAsia="Times New Roman" w:hAnsi="Consolas" w:cs="Times New Roman"/>
@@ -863,7 +865,21 @@
         <w:rPr>
           <w:szCs w:val="24"/>
         </w:rPr>
-        <w:t>, etc…</w:t>
+        <w:t xml:space="preserve">, </w:t>
+      </w:r>
+      <w:proofErr w:type="spellStart"/>
+      <w:r>
+        <w:rPr>
+          <w:szCs w:val="24"/>
+        </w:rPr>
+        <w:t>etc</w:t>
+      </w:r>
+      <w:proofErr w:type="spellEnd"/>
+      <w:r>
+        <w:rPr>
+          <w:szCs w:val="24"/>
+        </w:rPr>
+        <w:t>…</w:t>
       </w:r>
       <w:r>
         <w:rPr>
@@ -905,7 +921,21 @@
         <w:rPr>
           <w:szCs w:val="24"/>
         </w:rPr>
-        <w:t>Number of friends you’ve made each year based on your age variable and your number of friends variable</w:t>
+        <w:t xml:space="preserve">Number of friends you’ve made each year based on your age variable and your number of </w:t>
+      </w:r>
+      <w:proofErr w:type="gramStart"/>
+      <w:r>
+        <w:rPr>
+          <w:szCs w:val="24"/>
+        </w:rPr>
+        <w:t>friends</w:t>
+      </w:r>
+      <w:proofErr w:type="gramEnd"/>
+      <w:r>
+        <w:rPr>
+          <w:szCs w:val="24"/>
+        </w:rPr>
+        <w:t xml:space="preserve"> variable</w:t>
       </w:r>
     </w:p>
     <w:p>
@@ -943,11 +973,19 @@
         </w:rPr>
         <w:t xml:space="preserve">Use </w:t>
       </w:r>
-      <w:r>
-        <w:rPr>
-          <w:szCs w:val="24"/>
-        </w:rPr>
-        <w:t>console.log()</w:t>
+      <w:proofErr w:type="gramStart"/>
+      <w:r>
+        <w:rPr>
+          <w:szCs w:val="24"/>
+        </w:rPr>
+        <w:t>console.log(</w:t>
+      </w:r>
+      <w:proofErr w:type="gramEnd"/>
+      <w:r>
+        <w:rPr>
+          <w:szCs w:val="24"/>
+        </w:rPr>
+        <w:t>)</w:t>
       </w:r>
       <w:r>
         <w:rPr>
@@ -972,15 +1010,30 @@
         <w:rPr>
           <w:szCs w:val="24"/>
         </w:rPr>
-        <w:t xml:space="preserve"> favoriteState = “AZ”;</w:t>
-      </w:r>
-    </w:p>
-    <w:p>
-      <w:pPr>
-        <w:rPr>
-          <w:szCs w:val="24"/>
-        </w:rPr>
-      </w:pPr>
+        <w:t xml:space="preserve"> </w:t>
+      </w:r>
+      <w:proofErr w:type="spellStart"/>
+      <w:r>
+        <w:rPr>
+          <w:szCs w:val="24"/>
+        </w:rPr>
+        <w:t>favoriteState</w:t>
+      </w:r>
+      <w:proofErr w:type="spellEnd"/>
+      <w:r>
+        <w:rPr>
+          <w:szCs w:val="24"/>
+        </w:rPr>
+        <w:t xml:space="preserve"> = “AZ”;</w:t>
+      </w:r>
+    </w:p>
+    <w:p>
+      <w:pPr>
+        <w:rPr>
+          <w:szCs w:val="24"/>
+        </w:rPr>
+      </w:pPr>
+      <w:proofErr w:type="gramStart"/>
       <w:r>
         <w:rPr>
           <w:szCs w:val="24"/>
@@ -993,6 +1046,7 @@
         </w:rPr>
         <w:t>(</w:t>
       </w:r>
+      <w:proofErr w:type="gramEnd"/>
       <w:r>
         <w:rPr>
           <w:szCs w:val="24"/>
@@ -1015,7 +1069,21 @@
         <w:rPr>
           <w:szCs w:val="24"/>
         </w:rPr>
-        <w:t xml:space="preserve"> + favoriteState);</w:t>
+        <w:t xml:space="preserve"> + </w:t>
+      </w:r>
+      <w:proofErr w:type="spellStart"/>
+      <w:r>
+        <w:rPr>
+          <w:szCs w:val="24"/>
+        </w:rPr>
+        <w:t>favoriteState</w:t>
+      </w:r>
+      <w:proofErr w:type="spellEnd"/>
+      <w:r>
+        <w:rPr>
+          <w:szCs w:val="24"/>
+        </w:rPr>
+        <w:t>);</w:t>
       </w:r>
     </w:p>
     <w:p>
@@ -1176,7 +1244,25 @@
             <w:b/>
             <w:szCs w:val="24"/>
           </w:rPr>
-          <w:t>https://github.com/mctimoth/FESD.git</w:t>
+          <w:t>https://github.com/</w:t>
+        </w:r>
+        <w:bookmarkStart w:id="1" w:name="_GoBack"/>
+        <w:bookmarkEnd w:id="1"/>
+        <w:r>
+          <w:rPr>
+            <w:rStyle w:val="Hyperlink"/>
+            <w:b/>
+            <w:szCs w:val="24"/>
+          </w:rPr>
+          <w:t>m</w:t>
+        </w:r>
+        <w:r>
+          <w:rPr>
+            <w:rStyle w:val="Hyperlink"/>
+            <w:b/>
+            <w:szCs w:val="24"/>
+          </w:rPr>
+          <w:t>ctimoth/FESD-Week1.git</w:t>
         </w:r>
       </w:hyperlink>
     </w:p>
@@ -1200,16 +1286,23 @@
           <w:b/>
           <w:szCs w:val="24"/>
         </w:rPr>
-        <w:t>Grader please note.  I did not include title blocks and inline comments.  Is that something that will count against my grade?</w:t>
-      </w:r>
-      <w:bookmarkStart w:id="1" w:name="_GoBack"/>
-      <w:bookmarkEnd w:id="1"/>
+        <w:t xml:space="preserve">Grader please </w:t>
+      </w:r>
+      <w:proofErr w:type="gramStart"/>
       <w:r>
         <w:rPr>
           <w:b/>
           <w:szCs w:val="24"/>
         </w:rPr>
-        <w:t xml:space="preserve"> </w:t>
+        <w:t>note</w:t>
+      </w:r>
+      <w:proofErr w:type="gramEnd"/>
+      <w:r>
+        <w:rPr>
+          <w:b/>
+          <w:szCs w:val="24"/>
+        </w:rPr>
+        <w:t xml:space="preserve">.  I did not include title blocks and inline comments.  Is that something that will count against my grade? </w:t>
       </w:r>
     </w:p>
     <w:sectPr>
@@ -2145,6 +2238,18 @@
       <w:shd w:val="clear" w:color="auto" w:fill="E1DFDD"/>
     </w:rPr>
   </w:style>
+  <w:style w:type="character" w:styleId="FollowedHyperlink">
+    <w:name w:val="FollowedHyperlink"/>
+    <w:basedOn w:val="DefaultParagraphFont"/>
+    <w:uiPriority w:val="99"/>
+    <w:semiHidden/>
+    <w:unhideWhenUsed/>
+    <w:rsid w:val="00A52D5D"/>
+    <w:rPr>
+      <w:color w:val="954F72" w:themeColor="followedHyperlink"/>
+      <w:u w:val="single"/>
+    </w:rPr>
+  </w:style>
 </w:styles>
 </file>
 

</xml_diff>